<commit_message>
Partial update for sub-problem 2
</commit_message>
<xml_diff>
--- a/problems/problem2/problem-2-details.docx
+++ b/problems/problem2/problem-2-details.docx
@@ -196,12 +196,7 @@
         <w:pStyle w:val="Heading2"/>
       </w:pPr>
       <w:r>
-        <w:t>Det</w:t>
-      </w:r>
-      <w:bookmarkStart w:id="0" w:name="_GoBack"/>
-      <w:bookmarkEnd w:id="0"/>
-      <w:r>
-        <w:t>ails</w:t>
+        <w:t>Details</w:t>
       </w:r>
     </w:p>
     <w:p>
@@ -645,28 +640,35 @@
         </w:tc>
       </w:tr>
     </w:tbl>
+    <w:p/>
     <w:p>
       <w:r>
-        <w:t xml:space="preserve"> </w:t>
+        <w:t xml:space="preserve">For this network, I have </w:t>
+      </w:r>
+      <w:r>
+        <w:t xml:space="preserve">manually </w:t>
+      </w:r>
+      <w:r>
+        <w:t xml:space="preserve">tweaked the model to ensure that the rarest disease is the most expensive to treat. But I have not adjusted observation costs to reflect the </w:t>
+      </w:r>
+      <w:proofErr w:type="spellStart"/>
+      <w:r>
+        <w:t>informativeness</w:t>
+      </w:r>
+      <w:proofErr w:type="spellEnd"/>
+      <w:r>
+        <w:t xml:space="preserve"> of the findings. </w:t>
       </w:r>
     </w:p>
     <w:p>
-      <w:r>
-        <w:t xml:space="preserve">For this network, I have </w:t>
-      </w:r>
-      <w:r>
-        <w:t xml:space="preserve">manually </w:t>
-      </w:r>
-      <w:r>
-        <w:t xml:space="preserve">tweaked the model to ensure that the rarest disease is the most expensive to treat. But I have not adjusted observation costs to reflect the </w:t>
-      </w:r>
-      <w:proofErr w:type="spellStart"/>
-      <w:r>
-        <w:t>informativeness</w:t>
-      </w:r>
-      <w:proofErr w:type="spellEnd"/>
-      <w:r>
-        <w:t xml:space="preserve"> of the findings. </w:t>
+      <w:pPr>
+        <w:ind w:left="720"/>
+      </w:pPr>
+      <w:r>
+        <w:t>Query 1: Posterior distribution over the disease state variables. Metric: Total variation distance between the true posterior and the posterior output by the probabilistic program.</w:t>
+      </w:r>
+      <w:r>
+        <w:t xml:space="preserve"> </w:t>
       </w:r>
     </w:p>
     <w:p>
@@ -674,38 +676,801 @@
         <w:ind w:left="720"/>
       </w:pPr>
       <w:r>
-        <w:t>Query 1: Posterior distribution over the disease state variables. Metric: Total variation distance between the true posterior and the posterior output by the probabilistic program.</w:t>
-      </w:r>
-      <w:r>
-        <w:t xml:space="preserve"> </w:t>
+        <w:t>Query 2: Joint MAP value of the disease state variables. Metric: Hamming distance between the true disease states and the predicted MAP disease states.</w:t>
       </w:r>
     </w:p>
     <w:p>
-      <w:pPr>
-        <w:ind w:left="720"/>
-      </w:pPr>
-      <w:r>
-        <w:t>Query 2: Joint MAP value of the disease state variables. Metric: Hamming distance between the true disease states and the predicted MAP disease states.</w:t>
+      <w:r>
+        <w:br w:type="page"/>
       </w:r>
     </w:p>
     <w:p>
       <w:pPr>
         <w:ind w:left="720"/>
-      </w:pPr>
-      <w:r>
-        <w:t xml:space="preserve">Query 3: </w:t>
-      </w:r>
-      <w:r>
-        <w:t xml:space="preserve">For each case, for each unobserved finding, compute the </w:t>
-      </w:r>
-      <w:r>
-        <w:t xml:space="preserve">one-step </w:t>
-      </w:r>
-      <w:r>
-        <w:t>expected value of info</w:t>
-      </w:r>
-      <w:r>
-        <w:t xml:space="preserve">rmation for observing that finding. Let </w:t>
+        <w:rPr>
+          <w:rFonts w:eastAsiaTheme="minorEastAsia"/>
+        </w:rPr>
+      </w:pPr>
+      <w:bookmarkStart w:id="0" w:name="_GoBack"/>
+      <w:bookmarkEnd w:id="0"/>
+      <w:r>
+        <w:lastRenderedPageBreak/>
+        <w:t xml:space="preserve">Query 3: For each case, for each unobserved finding, compute the one-step expected value of information for observing that finding. To do this, we must model the cost to the patient of having the disease versus not having the disease and the cost of treatment. Let </w:t>
+      </w:r>
+      <m:oMath>
+        <m:r>
+          <w:rPr>
+            <w:rFonts w:ascii="Cambria Math" w:hAnsi="Cambria Math"/>
+          </w:rPr>
+          <m:t>d</m:t>
+        </m:r>
+      </m:oMath>
+      <w:r>
+        <w:rPr>
+          <w:rFonts w:eastAsiaTheme="minorEastAsia"/>
+        </w:rPr>
+        <w:t xml:space="preserve"> index the diseases and let </w:t>
+      </w:r>
+      <m:oMath>
+        <m:sSub>
+          <m:sSubPr>
+            <m:ctrlPr>
+              <w:rPr>
+                <w:rFonts w:ascii="Cambria Math" w:eastAsiaTheme="minorEastAsia" w:hAnsi="Cambria Math"/>
+                <w:i/>
+              </w:rPr>
+            </m:ctrlPr>
+          </m:sSubPr>
+          <m:e>
+            <m:r>
+              <w:rPr>
+                <w:rFonts w:ascii="Cambria Math" w:eastAsiaTheme="minorEastAsia" w:hAnsi="Cambria Math"/>
+              </w:rPr>
+              <m:t>s</m:t>
+            </m:r>
+          </m:e>
+          <m:sub>
+            <m:r>
+              <w:rPr>
+                <w:rFonts w:ascii="Cambria Math" w:eastAsiaTheme="minorEastAsia" w:hAnsi="Cambria Math"/>
+              </w:rPr>
+              <m:t>d</m:t>
+            </m:r>
+          </m:sub>
+        </m:sSub>
+      </m:oMath>
+      <w:r>
+        <w:rPr>
+          <w:rFonts w:eastAsiaTheme="minorEastAsia"/>
+        </w:rPr>
+        <w:t xml:space="preserve"> equal 1 if the patient has the disease and 0 otherwise. Let </w:t>
+      </w:r>
+      <m:oMath>
+        <m:sSub>
+          <m:sSubPr>
+            <m:ctrlPr>
+              <w:rPr>
+                <w:rFonts w:ascii="Cambria Math" w:eastAsiaTheme="minorEastAsia" w:hAnsi="Cambria Math"/>
+                <w:i/>
+              </w:rPr>
+            </m:ctrlPr>
+          </m:sSubPr>
+          <m:e>
+            <m:r>
+              <w:rPr>
+                <w:rFonts w:ascii="Cambria Math" w:eastAsiaTheme="minorEastAsia" w:hAnsi="Cambria Math"/>
+              </w:rPr>
+              <m:t>x</m:t>
+            </m:r>
+          </m:e>
+          <m:sub>
+            <m:r>
+              <w:rPr>
+                <w:rFonts w:ascii="Cambria Math" w:eastAsiaTheme="minorEastAsia" w:hAnsi="Cambria Math"/>
+              </w:rPr>
+              <m:t>d</m:t>
+            </m:r>
+          </m:sub>
+        </m:sSub>
+      </m:oMath>
+      <w:r>
+        <w:rPr>
+          <w:rFonts w:eastAsiaTheme="minorEastAsia"/>
+        </w:rPr>
+        <w:t xml:space="preserve"> equal 1 i</w:t>
+      </w:r>
+      <w:proofErr w:type="spellStart"/>
+      <w:r>
+        <w:rPr>
+          <w:rFonts w:eastAsiaTheme="minorEastAsia"/>
+        </w:rPr>
+        <w:t>f</w:t>
+      </w:r>
+      <w:proofErr w:type="spellEnd"/>
+      <w:r>
+        <w:rPr>
+          <w:rFonts w:eastAsiaTheme="minorEastAsia"/>
+        </w:rPr>
+        <w:t xml:space="preserve"> we decide to treat disease </w:t>
+      </w:r>
+      <m:oMath>
+        <m:r>
+          <w:rPr>
+            <w:rFonts w:ascii="Cambria Math" w:eastAsiaTheme="minorEastAsia" w:hAnsi="Cambria Math"/>
+          </w:rPr>
+          <m:t>d</m:t>
+        </m:r>
+      </m:oMath>
+      <w:r>
+        <w:rPr>
+          <w:rFonts w:eastAsiaTheme="minorEastAsia"/>
+        </w:rPr>
+        <w:t xml:space="preserve"> and 0 otherwise. Then </w:t>
+      </w:r>
+      <m:oMath>
+        <m:r>
+          <w:rPr>
+            <w:rFonts w:ascii="Cambria Math" w:eastAsiaTheme="minorEastAsia" w:hAnsi="Cambria Math"/>
+          </w:rPr>
+          <m:t>C(</m:t>
+        </m:r>
+        <m:sSub>
+          <m:sSubPr>
+            <m:ctrlPr>
+              <w:rPr>
+                <w:rFonts w:ascii="Cambria Math" w:eastAsiaTheme="minorEastAsia" w:hAnsi="Cambria Math"/>
+                <w:i/>
+              </w:rPr>
+            </m:ctrlPr>
+          </m:sSubPr>
+          <m:e>
+            <m:r>
+              <w:rPr>
+                <w:rFonts w:ascii="Cambria Math" w:eastAsiaTheme="minorEastAsia" w:hAnsi="Cambria Math"/>
+              </w:rPr>
+              <m:t>x</m:t>
+            </m:r>
+          </m:e>
+          <m:sub>
+            <m:r>
+              <w:rPr>
+                <w:rFonts w:ascii="Cambria Math" w:eastAsiaTheme="minorEastAsia" w:hAnsi="Cambria Math"/>
+              </w:rPr>
+              <m:t>d</m:t>
+            </m:r>
+          </m:sub>
+        </m:sSub>
+        <m:r>
+          <w:rPr>
+            <w:rFonts w:ascii="Cambria Math" w:eastAsiaTheme="minorEastAsia" w:hAnsi="Cambria Math"/>
+          </w:rPr>
+          <m:t>,</m:t>
+        </m:r>
+        <m:sSub>
+          <m:sSubPr>
+            <m:ctrlPr>
+              <w:rPr>
+                <w:rFonts w:ascii="Cambria Math" w:eastAsiaTheme="minorEastAsia" w:hAnsi="Cambria Math"/>
+                <w:i/>
+              </w:rPr>
+            </m:ctrlPr>
+          </m:sSubPr>
+          <m:e>
+            <m:r>
+              <w:rPr>
+                <w:rFonts w:ascii="Cambria Math" w:eastAsiaTheme="minorEastAsia" w:hAnsi="Cambria Math"/>
+              </w:rPr>
+              <m:t>s</m:t>
+            </m:r>
+          </m:e>
+          <m:sub>
+            <m:r>
+              <w:rPr>
+                <w:rFonts w:ascii="Cambria Math" w:eastAsiaTheme="minorEastAsia" w:hAnsi="Cambria Math"/>
+              </w:rPr>
+              <m:t>d</m:t>
+            </m:r>
+          </m:sub>
+        </m:sSub>
+        <m:r>
+          <w:rPr>
+            <w:rFonts w:ascii="Cambria Math" w:eastAsiaTheme="minorEastAsia" w:hAnsi="Cambria Math"/>
+          </w:rPr>
+          <m:t>)</m:t>
+        </m:r>
+      </m:oMath>
+      <w:r>
+        <w:rPr>
+          <w:rFonts w:eastAsiaTheme="minorEastAsia"/>
+        </w:rPr>
+        <w:t xml:space="preserve"> is a cost matrix of the following form:</w:t>
+      </w:r>
+    </w:p>
+    <w:tbl>
+      <w:tblPr>
+        <w:tblStyle w:val="TableGrid"/>
+        <w:tblW w:w="0" w:type="auto"/>
+        <w:tblInd w:w="2628" w:type="dxa"/>
+        <w:tblLook w:val="04A0" w:firstRow="1" w:lastRow="0" w:firstColumn="1" w:lastColumn="0" w:noHBand="0" w:noVBand="1"/>
+      </w:tblPr>
+      <w:tblGrid>
+        <w:gridCol w:w="1066"/>
+        <w:gridCol w:w="1026"/>
+        <w:gridCol w:w="900"/>
+      </w:tblGrid>
+      <w:tr>
+        <w:tc>
+          <w:tcPr>
+            <w:tcW w:w="1044" w:type="dxa"/>
+          </w:tcPr>
+          <w:p>
+            <w:pPr>
+              <w:rPr>
+                <w:rFonts w:eastAsiaTheme="minorEastAsia"/>
+              </w:rPr>
+            </w:pPr>
+            <m:oMathPara>
+              <m:oMath>
+                <m:r>
+                  <w:rPr>
+                    <w:rFonts w:ascii="Cambria Math" w:eastAsiaTheme="minorEastAsia" w:hAnsi="Cambria Math"/>
+                  </w:rPr>
+                  <m:t>C(</m:t>
+                </m:r>
+                <m:sSub>
+                  <m:sSubPr>
+                    <m:ctrlPr>
+                      <w:rPr>
+                        <w:rFonts w:ascii="Cambria Math" w:eastAsiaTheme="minorEastAsia" w:hAnsi="Cambria Math"/>
+                        <w:i/>
+                      </w:rPr>
+                    </m:ctrlPr>
+                  </m:sSubPr>
+                  <m:e>
+                    <m:r>
+                      <w:rPr>
+                        <w:rFonts w:ascii="Cambria Math" w:eastAsiaTheme="minorEastAsia" w:hAnsi="Cambria Math"/>
+                      </w:rPr>
+                      <m:t>x</m:t>
+                    </m:r>
+                  </m:e>
+                  <m:sub>
+                    <m:r>
+                      <w:rPr>
+                        <w:rFonts w:ascii="Cambria Math" w:eastAsiaTheme="minorEastAsia" w:hAnsi="Cambria Math"/>
+                      </w:rPr>
+                      <m:t>d</m:t>
+                    </m:r>
+                  </m:sub>
+                </m:sSub>
+                <m:r>
+                  <w:rPr>
+                    <w:rFonts w:ascii="Cambria Math" w:eastAsiaTheme="minorEastAsia" w:hAnsi="Cambria Math"/>
+                  </w:rPr>
+                  <m:t xml:space="preserve">, </m:t>
+                </m:r>
+                <m:sSub>
+                  <m:sSubPr>
+                    <m:ctrlPr>
+                      <w:rPr>
+                        <w:rFonts w:ascii="Cambria Math" w:eastAsiaTheme="minorEastAsia" w:hAnsi="Cambria Math"/>
+                        <w:i/>
+                      </w:rPr>
+                    </m:ctrlPr>
+                  </m:sSubPr>
+                  <m:e>
+                    <m:r>
+                      <w:rPr>
+                        <w:rFonts w:ascii="Cambria Math" w:eastAsiaTheme="minorEastAsia" w:hAnsi="Cambria Math"/>
+                      </w:rPr>
+                      <m:t>s</m:t>
+                    </m:r>
+                  </m:e>
+                  <m:sub>
+                    <m:r>
+                      <w:rPr>
+                        <w:rFonts w:ascii="Cambria Math" w:eastAsiaTheme="minorEastAsia" w:hAnsi="Cambria Math"/>
+                      </w:rPr>
+                      <m:t>d</m:t>
+                    </m:r>
+                  </m:sub>
+                </m:sSub>
+                <m:r>
+                  <w:rPr>
+                    <w:rFonts w:ascii="Cambria Math" w:eastAsiaTheme="minorEastAsia" w:hAnsi="Cambria Math"/>
+                  </w:rPr>
+                  <m:t>)</m:t>
+                </m:r>
+              </m:oMath>
+            </m:oMathPara>
+          </w:p>
+        </w:tc>
+        <w:tc>
+          <w:tcPr>
+            <w:tcW w:w="1026" w:type="dxa"/>
+          </w:tcPr>
+          <w:p>
+            <w:pPr>
+              <w:rPr>
+                <w:rFonts w:eastAsiaTheme="minorEastAsia"/>
+              </w:rPr>
+            </w:pPr>
+            <m:oMathPara>
+              <m:oMath>
+                <m:sSub>
+                  <m:sSubPr>
+                    <m:ctrlPr>
+                      <w:rPr>
+                        <w:rFonts w:ascii="Cambria Math" w:eastAsiaTheme="minorEastAsia" w:hAnsi="Cambria Math"/>
+                        <w:i/>
+                      </w:rPr>
+                    </m:ctrlPr>
+                  </m:sSubPr>
+                  <m:e>
+                    <m:r>
+                      <w:rPr>
+                        <w:rFonts w:ascii="Cambria Math" w:eastAsiaTheme="minorEastAsia" w:hAnsi="Cambria Math"/>
+                      </w:rPr>
+                      <m:t>s</m:t>
+                    </m:r>
+                  </m:e>
+                  <m:sub>
+                    <m:r>
+                      <w:rPr>
+                        <w:rFonts w:ascii="Cambria Math" w:eastAsiaTheme="minorEastAsia" w:hAnsi="Cambria Math"/>
+                      </w:rPr>
+                      <m:t>d</m:t>
+                    </m:r>
+                  </m:sub>
+                </m:sSub>
+                <m:r>
+                  <w:rPr>
+                    <w:rFonts w:ascii="Cambria Math" w:eastAsiaTheme="minorEastAsia" w:hAnsi="Cambria Math"/>
+                  </w:rPr>
+                  <m:t>=0</m:t>
+                </m:r>
+              </m:oMath>
+            </m:oMathPara>
+          </w:p>
+        </w:tc>
+        <w:tc>
+          <w:tcPr>
+            <w:tcW w:w="900" w:type="dxa"/>
+          </w:tcPr>
+          <w:p>
+            <w:pPr>
+              <w:rPr>
+                <w:rFonts w:eastAsiaTheme="minorEastAsia"/>
+              </w:rPr>
+            </w:pPr>
+            <m:oMathPara>
+              <m:oMath>
+                <m:sSub>
+                  <m:sSubPr>
+                    <m:ctrlPr>
+                      <w:rPr>
+                        <w:rFonts w:ascii="Cambria Math" w:eastAsiaTheme="minorEastAsia" w:hAnsi="Cambria Math"/>
+                        <w:i/>
+                      </w:rPr>
+                    </m:ctrlPr>
+                  </m:sSubPr>
+                  <m:e>
+                    <m:r>
+                      <w:rPr>
+                        <w:rFonts w:ascii="Cambria Math" w:eastAsiaTheme="minorEastAsia" w:hAnsi="Cambria Math"/>
+                      </w:rPr>
+                      <m:t>s</m:t>
+                    </m:r>
+                  </m:e>
+                  <m:sub>
+                    <m:r>
+                      <w:rPr>
+                        <w:rFonts w:ascii="Cambria Math" w:eastAsiaTheme="minorEastAsia" w:hAnsi="Cambria Math"/>
+                      </w:rPr>
+                      <m:t>d</m:t>
+                    </m:r>
+                  </m:sub>
+                </m:sSub>
+                <m:r>
+                  <w:rPr>
+                    <w:rFonts w:ascii="Cambria Math" w:eastAsiaTheme="minorEastAsia" w:hAnsi="Cambria Math"/>
+                  </w:rPr>
+                  <m:t>=1</m:t>
+                </m:r>
+              </m:oMath>
+            </m:oMathPara>
+          </w:p>
+        </w:tc>
+      </w:tr>
+      <w:tr>
+        <w:tc>
+          <w:tcPr>
+            <w:tcW w:w="1044" w:type="dxa"/>
+          </w:tcPr>
+          <w:p>
+            <w:pPr>
+              <w:rPr>
+                <w:rFonts w:eastAsiaTheme="minorEastAsia"/>
+              </w:rPr>
+            </w:pPr>
+            <m:oMathPara>
+              <m:oMath>
+                <m:sSub>
+                  <m:sSubPr>
+                    <m:ctrlPr>
+                      <w:rPr>
+                        <w:rFonts w:ascii="Cambria Math" w:eastAsiaTheme="minorEastAsia" w:hAnsi="Cambria Math"/>
+                        <w:i/>
+                      </w:rPr>
+                    </m:ctrlPr>
+                  </m:sSubPr>
+                  <m:e>
+                    <m:r>
+                      <w:rPr>
+                        <w:rFonts w:ascii="Cambria Math" w:eastAsiaTheme="minorEastAsia" w:hAnsi="Cambria Math"/>
+                      </w:rPr>
+                      <m:t>x</m:t>
+                    </m:r>
+                  </m:e>
+                  <m:sub>
+                    <m:r>
+                      <w:rPr>
+                        <w:rFonts w:ascii="Cambria Math" w:eastAsiaTheme="minorEastAsia" w:hAnsi="Cambria Math"/>
+                      </w:rPr>
+                      <m:t>d</m:t>
+                    </m:r>
+                  </m:sub>
+                </m:sSub>
+                <m:r>
+                  <w:rPr>
+                    <w:rFonts w:ascii="Cambria Math" w:eastAsiaTheme="minorEastAsia" w:hAnsi="Cambria Math"/>
+                  </w:rPr>
+                  <m:t>=0</m:t>
+                </m:r>
+              </m:oMath>
+            </m:oMathPara>
+          </w:p>
+        </w:tc>
+        <w:tc>
+          <w:tcPr>
+            <w:tcW w:w="1026" w:type="dxa"/>
+          </w:tcPr>
+          <w:p>
+            <w:pPr>
+              <w:rPr>
+                <w:rFonts w:eastAsiaTheme="minorEastAsia"/>
+              </w:rPr>
+            </w:pPr>
+            <m:oMathPara>
+              <m:oMath>
+                <m:r>
+                  <w:rPr>
+                    <w:rFonts w:ascii="Cambria Math" w:eastAsiaTheme="minorEastAsia" w:hAnsi="Cambria Math"/>
+                  </w:rPr>
+                  <m:t>0</m:t>
+                </m:r>
+              </m:oMath>
+            </m:oMathPara>
+          </w:p>
+        </w:tc>
+        <w:tc>
+          <w:tcPr>
+            <w:tcW w:w="900" w:type="dxa"/>
+          </w:tcPr>
+          <w:p>
+            <w:pPr>
+              <w:rPr>
+                <w:rFonts w:eastAsiaTheme="minorEastAsia"/>
+              </w:rPr>
+            </w:pPr>
+            <m:oMathPara>
+              <m:oMath>
+                <m:sSub>
+                  <m:sSubPr>
+                    <m:ctrlPr>
+                      <w:rPr>
+                        <w:rFonts w:ascii="Cambria Math" w:eastAsiaTheme="minorEastAsia" w:hAnsi="Cambria Math"/>
+                        <w:i/>
+                      </w:rPr>
+                    </m:ctrlPr>
+                  </m:sSubPr>
+                  <m:e>
+                    <m:r>
+                      <w:rPr>
+                        <w:rFonts w:ascii="Cambria Math" w:eastAsiaTheme="minorEastAsia" w:hAnsi="Cambria Math"/>
+                      </w:rPr>
+                      <m:t>M</m:t>
+                    </m:r>
+                  </m:e>
+                  <m:sub>
+                    <m:r>
+                      <w:rPr>
+                        <w:rFonts w:ascii="Cambria Math" w:eastAsiaTheme="minorEastAsia" w:hAnsi="Cambria Math"/>
+                      </w:rPr>
+                      <m:t>d</m:t>
+                    </m:r>
+                  </m:sub>
+                </m:sSub>
+              </m:oMath>
+            </m:oMathPara>
+          </w:p>
+        </w:tc>
+      </w:tr>
+      <w:tr>
+        <w:tc>
+          <w:tcPr>
+            <w:tcW w:w="1044" w:type="dxa"/>
+          </w:tcPr>
+          <w:p>
+            <w:pPr>
+              <w:rPr>
+                <w:rFonts w:eastAsiaTheme="minorEastAsia"/>
+              </w:rPr>
+            </w:pPr>
+            <m:oMathPara>
+              <m:oMath>
+                <m:sSub>
+                  <m:sSubPr>
+                    <m:ctrlPr>
+                      <w:rPr>
+                        <w:rFonts w:ascii="Cambria Math" w:eastAsiaTheme="minorEastAsia" w:hAnsi="Cambria Math"/>
+                        <w:i/>
+                      </w:rPr>
+                    </m:ctrlPr>
+                  </m:sSubPr>
+                  <m:e>
+                    <m:r>
+                      <w:rPr>
+                        <w:rFonts w:ascii="Cambria Math" w:eastAsiaTheme="minorEastAsia" w:hAnsi="Cambria Math"/>
+                      </w:rPr>
+                      <m:t>x</m:t>
+                    </m:r>
+                  </m:e>
+                  <m:sub>
+                    <m:r>
+                      <w:rPr>
+                        <w:rFonts w:ascii="Cambria Math" w:eastAsiaTheme="minorEastAsia" w:hAnsi="Cambria Math"/>
+                      </w:rPr>
+                      <m:t>d</m:t>
+                    </m:r>
+                  </m:sub>
+                </m:sSub>
+                <m:r>
+                  <w:rPr>
+                    <w:rFonts w:ascii="Cambria Math" w:eastAsiaTheme="minorEastAsia" w:hAnsi="Cambria Math"/>
+                  </w:rPr>
+                  <m:t>=1</m:t>
+                </m:r>
+              </m:oMath>
+            </m:oMathPara>
+          </w:p>
+        </w:tc>
+        <w:tc>
+          <w:tcPr>
+            <w:tcW w:w="1026" w:type="dxa"/>
+          </w:tcPr>
+          <w:p>
+            <w:pPr>
+              <w:rPr>
+                <w:rFonts w:eastAsiaTheme="minorEastAsia"/>
+              </w:rPr>
+            </w:pPr>
+            <m:oMathPara>
+              <m:oMath>
+                <m:sSub>
+                  <m:sSubPr>
+                    <m:ctrlPr>
+                      <w:rPr>
+                        <w:rFonts w:ascii="Cambria Math" w:eastAsiaTheme="minorEastAsia" w:hAnsi="Cambria Math"/>
+                        <w:i/>
+                      </w:rPr>
+                    </m:ctrlPr>
+                  </m:sSubPr>
+                  <m:e>
+                    <m:r>
+                      <w:rPr>
+                        <w:rFonts w:ascii="Cambria Math" w:eastAsiaTheme="minorEastAsia" w:hAnsi="Cambria Math"/>
+                      </w:rPr>
+                      <m:t>T</m:t>
+                    </m:r>
+                  </m:e>
+                  <m:sub>
+                    <m:r>
+                      <w:rPr>
+                        <w:rFonts w:ascii="Cambria Math" w:eastAsiaTheme="minorEastAsia" w:hAnsi="Cambria Math"/>
+                      </w:rPr>
+                      <m:t>d</m:t>
+                    </m:r>
+                  </m:sub>
+                </m:sSub>
+              </m:oMath>
+            </m:oMathPara>
+          </w:p>
+        </w:tc>
+        <w:tc>
+          <w:tcPr>
+            <w:tcW w:w="900" w:type="dxa"/>
+          </w:tcPr>
+          <w:p>
+            <w:pPr>
+              <w:rPr>
+                <w:rFonts w:eastAsiaTheme="minorEastAsia"/>
+              </w:rPr>
+            </w:pPr>
+            <m:oMathPara>
+              <m:oMath>
+                <m:sSub>
+                  <m:sSubPr>
+                    <m:ctrlPr>
+                      <w:rPr>
+                        <w:rFonts w:ascii="Cambria Math" w:eastAsiaTheme="minorEastAsia" w:hAnsi="Cambria Math"/>
+                        <w:i/>
+                      </w:rPr>
+                    </m:ctrlPr>
+                  </m:sSubPr>
+                  <m:e>
+                    <m:r>
+                      <w:rPr>
+                        <w:rFonts w:ascii="Cambria Math" w:eastAsiaTheme="minorEastAsia" w:hAnsi="Cambria Math"/>
+                      </w:rPr>
+                      <m:t>T</m:t>
+                    </m:r>
+                  </m:e>
+                  <m:sub>
+                    <m:r>
+                      <w:rPr>
+                        <w:rFonts w:ascii="Cambria Math" w:eastAsiaTheme="minorEastAsia" w:hAnsi="Cambria Math"/>
+                      </w:rPr>
+                      <m:t>d</m:t>
+                    </m:r>
+                  </m:sub>
+                </m:sSub>
+              </m:oMath>
+            </m:oMathPara>
+          </w:p>
+        </w:tc>
+      </w:tr>
+    </w:tbl>
+    <w:p>
+      <w:pPr>
+        <w:spacing w:before="120"/>
+        <w:ind w:left="720"/>
+        <w:rPr>
+          <w:rFonts w:eastAsiaTheme="minorEastAsia"/>
+        </w:rPr>
+      </w:pPr>
+      <w:r>
+        <w:rPr>
+          <w:rFonts w:eastAsiaTheme="minorEastAsia"/>
+        </w:rPr>
+        <w:t xml:space="preserve">In words, if the patient does not have the disease and we do not treat it, then there is zero cost. If the patient has the disease and we do not treat it, there is a cost </w:t>
+      </w:r>
+      <m:oMath>
+        <m:sSub>
+          <m:sSubPr>
+            <m:ctrlPr>
+              <w:rPr>
+                <w:rFonts w:ascii="Cambria Math" w:eastAsiaTheme="minorEastAsia" w:hAnsi="Cambria Math"/>
+                <w:i/>
+              </w:rPr>
+            </m:ctrlPr>
+          </m:sSubPr>
+          <m:e>
+            <m:r>
+              <w:rPr>
+                <w:rFonts w:ascii="Cambria Math" w:eastAsiaTheme="minorEastAsia" w:hAnsi="Cambria Math"/>
+              </w:rPr>
+              <m:t>M</m:t>
+            </m:r>
+          </m:e>
+          <m:sub>
+            <m:r>
+              <w:rPr>
+                <w:rFonts w:ascii="Cambria Math" w:eastAsiaTheme="minorEastAsia" w:hAnsi="Cambria Math"/>
+              </w:rPr>
+              <m:t>d</m:t>
+            </m:r>
+          </m:sub>
+        </m:sSub>
+      </m:oMath>
+      <w:r>
+        <w:rPr>
+          <w:rFonts w:eastAsiaTheme="minorEastAsia"/>
+        </w:rPr>
+        <w:t xml:space="preserve"> (“misery”) for an untreated case. If we treat the disease, then the cost is </w:t>
+      </w:r>
+      <m:oMath>
+        <m:sSub>
+          <m:sSubPr>
+            <m:ctrlPr>
+              <w:rPr>
+                <w:rFonts w:ascii="Cambria Math" w:eastAsiaTheme="minorEastAsia" w:hAnsi="Cambria Math"/>
+                <w:i/>
+              </w:rPr>
+            </m:ctrlPr>
+          </m:sSubPr>
+          <m:e>
+            <m:r>
+              <w:rPr>
+                <w:rFonts w:ascii="Cambria Math" w:eastAsiaTheme="minorEastAsia" w:hAnsi="Cambria Math"/>
+              </w:rPr>
+              <m:t>T</m:t>
+            </m:r>
+          </m:e>
+          <m:sub>
+            <m:r>
+              <w:rPr>
+                <w:rFonts w:ascii="Cambria Math" w:eastAsiaTheme="minorEastAsia" w:hAnsi="Cambria Math"/>
+              </w:rPr>
+              <m:t>d</m:t>
+            </m:r>
+          </m:sub>
+        </m:sSub>
+      </m:oMath>
+      <w:r>
+        <w:rPr>
+          <w:rFonts w:eastAsiaTheme="minorEastAsia"/>
+        </w:rPr>
+        <w:t xml:space="preserve"> regardless of whether the patient had the disease (i.e., </w:t>
+      </w:r>
+      <w:proofErr w:type="gramStart"/>
+      <w:r>
+        <w:rPr>
+          <w:rFonts w:eastAsiaTheme="minorEastAsia"/>
+        </w:rPr>
+        <w:t xml:space="preserve">when </w:t>
+      </w:r>
+      <w:proofErr w:type="gramEnd"/>
+      <m:oMath>
+        <m:sSub>
+          <m:sSubPr>
+            <m:ctrlPr>
+              <w:rPr>
+                <w:rFonts w:ascii="Cambria Math" w:eastAsiaTheme="minorEastAsia" w:hAnsi="Cambria Math"/>
+                <w:i/>
+              </w:rPr>
+            </m:ctrlPr>
+          </m:sSubPr>
+          <m:e>
+            <m:r>
+              <w:rPr>
+                <w:rFonts w:ascii="Cambria Math" w:eastAsiaTheme="minorEastAsia" w:hAnsi="Cambria Math"/>
+              </w:rPr>
+              <m:t>s</m:t>
+            </m:r>
+          </m:e>
+          <m:sub>
+            <m:r>
+              <w:rPr>
+                <w:rFonts w:ascii="Cambria Math" w:eastAsiaTheme="minorEastAsia" w:hAnsi="Cambria Math"/>
+              </w:rPr>
+              <m:t>d</m:t>
+            </m:r>
+          </m:sub>
+        </m:sSub>
+        <m:r>
+          <w:rPr>
+            <w:rFonts w:ascii="Cambria Math" w:eastAsiaTheme="minorEastAsia" w:hAnsi="Cambria Math"/>
+          </w:rPr>
+          <m:t>=1</m:t>
+        </m:r>
+      </m:oMath>
+      <w:r>
+        <w:rPr>
+          <w:rFonts w:eastAsiaTheme="minorEastAsia"/>
+        </w:rPr>
+        <w:t xml:space="preserve">, the treatment works perfectly and there is no misery). </w:t>
+      </w:r>
+    </w:p>
+    <w:p>
+      <w:pPr>
+        <w:ind w:left="720"/>
+        <w:rPr>
+          <w:rFonts w:eastAsiaTheme="minorEastAsia"/>
+        </w:rPr>
+      </w:pPr>
+      <w:r>
+        <w:t xml:space="preserve">Let </w:t>
       </w:r>
       <m:oMath>
         <m:sSub>
@@ -739,7 +1504,7 @@
         <w:rPr>
           <w:rFonts w:eastAsiaTheme="minorEastAsia"/>
         </w:rPr>
-        <w:t xml:space="preserve"> be the given set of partial findings and their values and let </w:t>
+        <w:t xml:space="preserve"> be the given set of partial findings and their values, and let </w:t>
       </w:r>
       <m:oMath>
         <m:sSub>
@@ -774,32 +1539,46 @@
           </w:rPr>
           <m:t>∪</m:t>
         </m:r>
-        <m:sSub>
-          <m:sSubPr>
+        <m:d>
+          <m:dPr>
+            <m:begChr m:val="{"/>
+            <m:endChr m:val="}"/>
             <m:ctrlPr>
               <w:rPr>
                 <w:rFonts w:ascii="Cambria Math" w:eastAsiaTheme="minorEastAsia" w:hAnsi="Cambria Math"/>
                 <w:i/>
               </w:rPr>
             </m:ctrlPr>
-          </m:sSubPr>
+          </m:dPr>
           <m:e>
-            <m:r>
-              <w:rPr>
-                <w:rFonts w:ascii="Cambria Math" w:eastAsiaTheme="minorEastAsia" w:hAnsi="Cambria Math"/>
-              </w:rPr>
-              <m:t>f</m:t>
-            </m:r>
+            <m:sSub>
+              <m:sSubPr>
+                <m:ctrlPr>
+                  <w:rPr>
+                    <w:rFonts w:ascii="Cambria Math" w:eastAsiaTheme="minorEastAsia" w:hAnsi="Cambria Math"/>
+                    <w:i/>
+                  </w:rPr>
+                </m:ctrlPr>
+              </m:sSubPr>
+              <m:e>
+                <m:r>
+                  <w:rPr>
+                    <w:rFonts w:ascii="Cambria Math" w:eastAsiaTheme="minorEastAsia" w:hAnsi="Cambria Math"/>
+                  </w:rPr>
+                  <m:t>f</m:t>
+                </m:r>
+              </m:e>
+              <m:sub>
+                <m:r>
+                  <w:rPr>
+                    <w:rFonts w:ascii="Cambria Math" w:eastAsiaTheme="minorEastAsia" w:hAnsi="Cambria Math"/>
+                  </w:rPr>
+                  <m:t>j</m:t>
+                </m:r>
+              </m:sub>
+            </m:sSub>
           </m:e>
-          <m:sub>
-            <m:r>
-              <w:rPr>
-                <w:rFonts w:ascii="Cambria Math" w:eastAsiaTheme="minorEastAsia" w:hAnsi="Cambria Math"/>
-              </w:rPr>
-              <m:t>j</m:t>
-            </m:r>
-          </m:sub>
-        </m:sSub>
+        </m:d>
       </m:oMath>
       <w:r>
         <w:rPr>
@@ -834,34 +1613,6 @@
           <w:rPr>
             <w:rFonts w:ascii="Cambria Math" w:eastAsiaTheme="minorEastAsia" w:hAnsi="Cambria Math"/>
           </w:rPr>
-          <m:t>T(d)</m:t>
-        </m:r>
-      </m:oMath>
-      <w:r>
-        <w:rPr>
-          <w:rFonts w:eastAsiaTheme="minorEastAsia"/>
-        </w:rPr>
-        <w:t xml:space="preserve"> be the cost of treating disease </w:t>
-      </w:r>
-      <m:oMath>
-        <m:r>
-          <w:rPr>
-            <w:rFonts w:ascii="Cambria Math" w:eastAsiaTheme="minorEastAsia" w:hAnsi="Cambria Math"/>
-          </w:rPr>
-          <m:t>d</m:t>
-        </m:r>
-      </m:oMath>
-      <w:r>
-        <w:rPr>
-          <w:rFonts w:eastAsiaTheme="minorEastAsia"/>
-        </w:rPr>
-        <w:t xml:space="preserve"> and </w:t>
-      </w:r>
-      <m:oMath>
-        <m:r>
-          <w:rPr>
-            <w:rFonts w:ascii="Cambria Math" w:eastAsiaTheme="minorEastAsia" w:hAnsi="Cambria Math"/>
-          </w:rPr>
           <m:t>O(j)</m:t>
         </m:r>
       </m:oMath>
@@ -869,26 +1620,14 @@
         <w:rPr>
           <w:rFonts w:eastAsiaTheme="minorEastAsia"/>
         </w:rPr>
-        <w:t xml:space="preserve"> be the cost of observing</w:t>
-      </w:r>
+        <w:t xml:space="preserve"> be the cost of observing </w:t>
+      </w:r>
+      <w:proofErr w:type="gramStart"/>
       <w:r>
         <w:rPr>
           <w:rFonts w:eastAsiaTheme="minorEastAsia"/>
         </w:rPr>
-        <w:t xml:space="preserve"> </w:t>
-      </w:r>
-      <w:proofErr w:type="gramStart"/>
-      <w:r>
-        <w:rPr>
-          <w:rFonts w:eastAsiaTheme="minorEastAsia"/>
-        </w:rPr>
-        <w:t>finding</w:t>
-      </w:r>
-      <w:r>
-        <w:rPr>
-          <w:rFonts w:eastAsiaTheme="minorEastAsia"/>
-        </w:rPr>
-        <w:t xml:space="preserve"> </w:t>
+        <w:t xml:space="preserve">finding </w:t>
       </w:r>
       <w:proofErr w:type="gramEnd"/>
       <m:oMath>
@@ -903,19 +1642,386 @@
         <w:rPr>
           <w:rFonts w:eastAsiaTheme="minorEastAsia"/>
         </w:rPr>
-        <w:t xml:space="preserve">. Then the value of information is the </w:t>
-      </w:r>
+        <w:t xml:space="preserve">. Let </w:t>
+      </w:r>
+      <m:oMath>
+        <m:r>
+          <w:rPr>
+            <w:rFonts w:ascii="Cambria Math" w:eastAsiaTheme="minorEastAsia" w:hAnsi="Cambria Math"/>
+          </w:rPr>
+          <m:t>x=(</m:t>
+        </m:r>
+        <m:sSub>
+          <m:sSubPr>
+            <m:ctrlPr>
+              <w:rPr>
+                <w:rFonts w:ascii="Cambria Math" w:eastAsiaTheme="minorEastAsia" w:hAnsi="Cambria Math"/>
+                <w:i/>
+              </w:rPr>
+            </m:ctrlPr>
+          </m:sSubPr>
+          <m:e>
+            <m:r>
+              <w:rPr>
+                <w:rFonts w:ascii="Cambria Math" w:eastAsiaTheme="minorEastAsia" w:hAnsi="Cambria Math"/>
+              </w:rPr>
+              <m:t>x</m:t>
+            </m:r>
+          </m:e>
+          <m:sub>
+            <m:r>
+              <w:rPr>
+                <w:rFonts w:ascii="Cambria Math" w:eastAsiaTheme="minorEastAsia" w:hAnsi="Cambria Math"/>
+              </w:rPr>
+              <m:t>1</m:t>
+            </m:r>
+          </m:sub>
+        </m:sSub>
+        <m:r>
+          <w:rPr>
+            <w:rFonts w:ascii="Cambria Math" w:eastAsiaTheme="minorEastAsia" w:hAnsi="Cambria Math"/>
+          </w:rPr>
+          <m:t>,…,</m:t>
+        </m:r>
+        <m:sSub>
+          <m:sSubPr>
+            <m:ctrlPr>
+              <w:rPr>
+                <w:rFonts w:ascii="Cambria Math" w:eastAsiaTheme="minorEastAsia" w:hAnsi="Cambria Math"/>
+                <w:i/>
+              </w:rPr>
+            </m:ctrlPr>
+          </m:sSubPr>
+          <m:e>
+            <m:r>
+              <w:rPr>
+                <w:rFonts w:ascii="Cambria Math" w:eastAsiaTheme="minorEastAsia" w:hAnsi="Cambria Math"/>
+              </w:rPr>
+              <m:t>x</m:t>
+            </m:r>
+          </m:e>
+          <m:sub>
+            <m:r>
+              <w:rPr>
+                <w:rFonts w:ascii="Cambria Math" w:eastAsiaTheme="minorEastAsia" w:hAnsi="Cambria Math"/>
+              </w:rPr>
+              <m:t>n</m:t>
+            </m:r>
+          </m:sub>
+        </m:sSub>
+        <m:r>
+          <w:rPr>
+            <w:rFonts w:ascii="Cambria Math" w:eastAsiaTheme="minorEastAsia" w:hAnsi="Cambria Math"/>
+          </w:rPr>
+          <m:t>)</m:t>
+        </m:r>
+      </m:oMath>
       <w:r>
         <w:rPr>
           <w:rFonts w:eastAsiaTheme="minorEastAsia"/>
         </w:rPr>
-        <w:t xml:space="preserve">expected </w:t>
-      </w:r>
-      <w:r>
+        <w:t xml:space="preserve"> be the vector of treatment decisions. Then</w:t>
+      </w:r>
+    </w:p>
+    <w:p>
+      <w:pPr>
+        <w:ind w:left="720"/>
         <w:rPr>
           <w:rFonts w:eastAsiaTheme="minorEastAsia"/>
         </w:rPr>
-        <w:t xml:space="preserve">cost of treating the disease(s) without observing </w:t>
+      </w:pPr>
+      <m:oMathPara>
+        <m:oMath>
+          <m:r>
+            <w:rPr>
+              <w:rFonts w:ascii="Cambria Math" w:eastAsiaTheme="minorEastAsia" w:hAnsi="Cambria Math"/>
+            </w:rPr>
+            <m:t>V(</m:t>
+          </m:r>
+          <m:sSub>
+            <m:sSubPr>
+              <m:ctrlPr>
+                <w:rPr>
+                  <w:rFonts w:ascii="Cambria Math" w:eastAsiaTheme="minorEastAsia" w:hAnsi="Cambria Math"/>
+                  <w:i/>
+                </w:rPr>
+              </m:ctrlPr>
+            </m:sSubPr>
+            <m:e>
+              <m:r>
+                <w:rPr>
+                  <w:rFonts w:ascii="Cambria Math" w:eastAsiaTheme="minorEastAsia" w:hAnsi="Cambria Math"/>
+                </w:rPr>
+                <m:t>F</m:t>
+              </m:r>
+            </m:e>
+            <m:sub>
+              <m:r>
+                <w:rPr>
+                  <w:rFonts w:ascii="Cambria Math" w:eastAsiaTheme="minorEastAsia" w:hAnsi="Cambria Math"/>
+                </w:rPr>
+                <m:t>p</m:t>
+              </m:r>
+            </m:sub>
+          </m:sSub>
+          <m:r>
+            <w:rPr>
+              <w:rFonts w:ascii="Cambria Math" w:eastAsiaTheme="minorEastAsia" w:hAnsi="Cambria Math"/>
+            </w:rPr>
+            <m:t>)=</m:t>
+          </m:r>
+          <m:func>
+            <m:funcPr>
+              <m:ctrlPr>
+                <w:rPr>
+                  <w:rFonts w:ascii="Cambria Math" w:eastAsiaTheme="minorEastAsia" w:hAnsi="Cambria Math"/>
+                  <w:i/>
+                </w:rPr>
+              </m:ctrlPr>
+            </m:funcPr>
+            <m:fName>
+              <m:limLow>
+                <m:limLowPr>
+                  <m:ctrlPr>
+                    <w:rPr>
+                      <w:rFonts w:ascii="Cambria Math" w:eastAsiaTheme="minorEastAsia" w:hAnsi="Cambria Math"/>
+                      <w:i/>
+                    </w:rPr>
+                  </m:ctrlPr>
+                </m:limLowPr>
+                <m:e>
+                  <m:r>
+                    <m:rPr>
+                      <m:sty m:val="p"/>
+                    </m:rPr>
+                    <w:rPr>
+                      <w:rFonts w:ascii="Cambria Math" w:eastAsiaTheme="minorEastAsia" w:hAnsi="Cambria Math"/>
+                    </w:rPr>
+                    <m:t>min</m:t>
+                  </m:r>
+                  <m:ctrlPr>
+                    <w:rPr>
+                      <w:rFonts w:ascii="Cambria Math" w:eastAsiaTheme="minorEastAsia" w:hAnsi="Cambria Math"/>
+                    </w:rPr>
+                  </m:ctrlPr>
+                </m:e>
+                <m:lim>
+                  <m:r>
+                    <w:rPr>
+                      <w:rFonts w:ascii="Cambria Math" w:eastAsiaTheme="minorEastAsia" w:hAnsi="Cambria Math"/>
+                    </w:rPr>
+                    <m:t>x</m:t>
+                  </m:r>
+                  <m:ctrlPr>
+                    <w:rPr>
+                      <w:rFonts w:ascii="Cambria Math" w:eastAsiaTheme="minorEastAsia" w:hAnsi="Cambria Math"/>
+                    </w:rPr>
+                  </m:ctrlPr>
+                </m:lim>
+              </m:limLow>
+            </m:fName>
+            <m:e>
+              <m:nary>
+                <m:naryPr>
+                  <m:chr m:val="∑"/>
+                  <m:supHide m:val="1"/>
+                  <m:ctrlPr>
+                    <w:rPr>
+                      <w:rFonts w:ascii="Cambria Math" w:eastAsiaTheme="minorEastAsia" w:hAnsi="Cambria Math"/>
+                      <w:i/>
+                    </w:rPr>
+                  </m:ctrlPr>
+                </m:naryPr>
+                <m:sub>
+                  <m:r>
+                    <w:rPr>
+                      <w:rFonts w:ascii="Cambria Math" w:eastAsiaTheme="minorEastAsia" w:hAnsi="Cambria Math"/>
+                    </w:rPr>
+                    <m:t>d</m:t>
+                  </m:r>
+                </m:sub>
+                <m:sup/>
+                <m:e>
+                  <m:r>
+                    <w:rPr>
+                      <w:rFonts w:ascii="Cambria Math" w:eastAsiaTheme="minorEastAsia" w:hAnsi="Cambria Math"/>
+                    </w:rPr>
+                    <m:t>P</m:t>
+                  </m:r>
+                  <m:d>
+                    <m:dPr>
+                      <m:ctrlPr>
+                        <w:rPr>
+                          <w:rFonts w:ascii="Cambria Math" w:eastAsiaTheme="minorEastAsia" w:hAnsi="Cambria Math"/>
+                          <w:i/>
+                        </w:rPr>
+                      </m:ctrlPr>
+                    </m:dPr>
+                    <m:e>
+                      <m:sSub>
+                        <m:sSubPr>
+                          <m:ctrlPr>
+                            <w:rPr>
+                              <w:rFonts w:ascii="Cambria Math" w:eastAsiaTheme="minorEastAsia" w:hAnsi="Cambria Math"/>
+                              <w:i/>
+                            </w:rPr>
+                          </m:ctrlPr>
+                        </m:sSubPr>
+                        <m:e>
+                          <m:r>
+                            <w:rPr>
+                              <w:rFonts w:ascii="Cambria Math" w:eastAsiaTheme="minorEastAsia" w:hAnsi="Cambria Math"/>
+                            </w:rPr>
+                            <m:t>s</m:t>
+                          </m:r>
+                        </m:e>
+                        <m:sub>
+                          <m:r>
+                            <w:rPr>
+                              <w:rFonts w:ascii="Cambria Math" w:eastAsiaTheme="minorEastAsia" w:hAnsi="Cambria Math"/>
+                            </w:rPr>
+                            <m:t>d</m:t>
+                          </m:r>
+                        </m:sub>
+                      </m:sSub>
+                    </m:e>
+                    <m:e>
+                      <m:sSub>
+                        <m:sSubPr>
+                          <m:ctrlPr>
+                            <w:rPr>
+                              <w:rFonts w:ascii="Cambria Math" w:eastAsiaTheme="minorEastAsia" w:hAnsi="Cambria Math"/>
+                              <w:i/>
+                            </w:rPr>
+                          </m:ctrlPr>
+                        </m:sSubPr>
+                        <m:e>
+                          <m:r>
+                            <w:rPr>
+                              <w:rFonts w:ascii="Cambria Math" w:eastAsiaTheme="minorEastAsia" w:hAnsi="Cambria Math"/>
+                            </w:rPr>
+                            <m:t>F</m:t>
+                          </m:r>
+                        </m:e>
+                        <m:sub>
+                          <m:r>
+                            <w:rPr>
+                              <w:rFonts w:ascii="Cambria Math" w:eastAsiaTheme="minorEastAsia" w:hAnsi="Cambria Math"/>
+                            </w:rPr>
+                            <m:t>p</m:t>
+                          </m:r>
+                        </m:sub>
+                      </m:sSub>
+                    </m:e>
+                  </m:d>
+                  <m:r>
+                    <w:rPr>
+                      <w:rFonts w:ascii="Cambria Math" w:eastAsiaTheme="minorEastAsia" w:hAnsi="Cambria Math"/>
+                    </w:rPr>
+                    <m:t>C(</m:t>
+                  </m:r>
+                  <m:sSub>
+                    <m:sSubPr>
+                      <m:ctrlPr>
+                        <w:rPr>
+                          <w:rFonts w:ascii="Cambria Math" w:eastAsiaTheme="minorEastAsia" w:hAnsi="Cambria Math"/>
+                          <w:i/>
+                        </w:rPr>
+                      </m:ctrlPr>
+                    </m:sSubPr>
+                    <m:e>
+                      <m:r>
+                        <w:rPr>
+                          <w:rFonts w:ascii="Cambria Math" w:eastAsiaTheme="minorEastAsia" w:hAnsi="Cambria Math"/>
+                        </w:rPr>
+                        <m:t>x</m:t>
+                      </m:r>
+                    </m:e>
+                    <m:sub>
+                      <m:r>
+                        <w:rPr>
+                          <w:rFonts w:ascii="Cambria Math" w:eastAsiaTheme="minorEastAsia" w:hAnsi="Cambria Math"/>
+                        </w:rPr>
+                        <m:t>d</m:t>
+                      </m:r>
+                    </m:sub>
+                  </m:sSub>
+                  <m:r>
+                    <w:rPr>
+                      <w:rFonts w:ascii="Cambria Math" w:eastAsiaTheme="minorEastAsia" w:hAnsi="Cambria Math"/>
+                    </w:rPr>
+                    <m:t>,</m:t>
+                  </m:r>
+                  <m:sSub>
+                    <m:sSubPr>
+                      <m:ctrlPr>
+                        <w:rPr>
+                          <w:rFonts w:ascii="Cambria Math" w:eastAsiaTheme="minorEastAsia" w:hAnsi="Cambria Math"/>
+                          <w:i/>
+                        </w:rPr>
+                      </m:ctrlPr>
+                    </m:sSubPr>
+                    <m:e>
+                      <m:r>
+                        <w:rPr>
+                          <w:rFonts w:ascii="Cambria Math" w:eastAsiaTheme="minorEastAsia" w:hAnsi="Cambria Math"/>
+                        </w:rPr>
+                        <m:t>s</m:t>
+                      </m:r>
+                    </m:e>
+                    <m:sub>
+                      <m:r>
+                        <w:rPr>
+                          <w:rFonts w:ascii="Cambria Math" w:eastAsiaTheme="minorEastAsia" w:hAnsi="Cambria Math"/>
+                        </w:rPr>
+                        <m:t>d</m:t>
+                      </m:r>
+                    </m:sub>
+                  </m:sSub>
+                  <m:r>
+                    <w:rPr>
+                      <w:rFonts w:ascii="Cambria Math" w:eastAsiaTheme="minorEastAsia" w:hAnsi="Cambria Math"/>
+                    </w:rPr>
+                    <m:t>)</m:t>
+                  </m:r>
+                </m:e>
+              </m:nary>
+            </m:e>
+          </m:func>
+        </m:oMath>
+      </m:oMathPara>
+    </w:p>
+    <w:p>
+      <w:pPr>
+        <w:ind w:left="720"/>
+        <w:rPr>
+          <w:rFonts w:eastAsiaTheme="minorEastAsia"/>
+        </w:rPr>
+      </w:pPr>
+      <w:proofErr w:type="gramStart"/>
+      <w:r>
+        <w:rPr>
+          <w:rFonts w:eastAsiaTheme="minorEastAsia"/>
+        </w:rPr>
+        <w:t>is</w:t>
+      </w:r>
+      <w:proofErr w:type="gramEnd"/>
+      <w:r>
+        <w:rPr>
+          <w:rFonts w:eastAsiaTheme="minorEastAsia"/>
+        </w:rPr>
+        <w:t xml:space="preserve"> the expected cost of the vector of treatments that minimizes the total cost. </w:t>
+      </w:r>
+    </w:p>
+    <w:p>
+      <w:pPr>
+        <w:ind w:left="720"/>
+      </w:pPr>
+      <w:r>
+        <w:rPr>
+          <w:rFonts w:eastAsiaTheme="minorEastAsia"/>
+        </w:rPr>
+        <w:t xml:space="preserve">Then the value of information is the expected cost of treating the disease(s) without observing </w:t>
       </w:r>
       <m:oMath>
         <m:r>
@@ -943,31 +2049,7 @@
         <w:rPr>
           <w:rFonts w:eastAsiaTheme="minorEastAsia"/>
         </w:rPr>
-        <w:t xml:space="preserve"> </w:t>
-      </w:r>
-      <w:r>
-        <w:rPr>
-          <w:rFonts w:eastAsiaTheme="minorEastAsia"/>
-        </w:rPr>
-        <w:t>plus</w:t>
-      </w:r>
-      <w:r>
-        <w:rPr>
-          <w:rFonts w:eastAsiaTheme="minorEastAsia"/>
-        </w:rPr>
-        <w:t xml:space="preserve"> the </w:t>
-      </w:r>
-      <w:r>
-        <w:rPr>
-          <w:rFonts w:eastAsiaTheme="minorEastAsia"/>
-        </w:rPr>
-        <w:t xml:space="preserve">expected </w:t>
-      </w:r>
-      <w:r>
-        <w:rPr>
-          <w:rFonts w:eastAsiaTheme="minorEastAsia"/>
-        </w:rPr>
-        <w:t xml:space="preserve">cost of treating the disease(s) after </w:t>
+        <w:t xml:space="preserve"> plus the expected cost of treating the disease(s) after </w:t>
       </w:r>
       <w:proofErr w:type="gramStart"/>
       <w:r>
@@ -1021,102 +2103,73 @@
                 <w:rPr>
                   <w:rFonts w:ascii="Cambria Math" w:hAnsi="Cambria Math"/>
                 </w:rPr>
-                <m:t>j</m:t>
+                <m:t>j|</m:t>
               </m:r>
+              <m:sSub>
+                <m:sSubPr>
+                  <m:ctrlPr>
+                    <w:rPr>
+                      <w:rFonts w:ascii="Cambria Math" w:hAnsi="Cambria Math"/>
+                      <w:i/>
+                    </w:rPr>
+                  </m:ctrlPr>
+                </m:sSubPr>
+                <m:e>
+                  <m:r>
+                    <w:rPr>
+                      <w:rFonts w:ascii="Cambria Math" w:hAnsi="Cambria Math"/>
+                    </w:rPr>
+                    <m:t>F</m:t>
+                  </m:r>
+                </m:e>
+                <m:sub>
+                  <m:r>
+                    <w:rPr>
+                      <w:rFonts w:ascii="Cambria Math" w:hAnsi="Cambria Math"/>
+                    </w:rPr>
+                    <m:t>p</m:t>
+                  </m:r>
+                </m:sub>
+              </m:sSub>
             </m:e>
           </m:d>
           <m:r>
             <w:rPr>
               <w:rFonts w:ascii="Cambria Math" w:hAnsi="Cambria Math"/>
             </w:rPr>
-            <m:t>=</m:t>
+            <m:t>=V(</m:t>
           </m:r>
-          <m:nary>
-            <m:naryPr>
-              <m:chr m:val="∑"/>
-              <m:supHide m:val="1"/>
+          <m:sSub>
+            <m:sSubPr>
               <m:ctrlPr>
                 <w:rPr>
                   <w:rFonts w:ascii="Cambria Math" w:hAnsi="Cambria Math"/>
                   <w:i/>
                 </w:rPr>
               </m:ctrlPr>
-            </m:naryPr>
+            </m:sSubPr>
+            <m:e>
+              <m:r>
+                <w:rPr>
+                  <w:rFonts w:ascii="Cambria Math" w:hAnsi="Cambria Math"/>
+                </w:rPr>
+                <m:t>F</m:t>
+              </m:r>
+            </m:e>
             <m:sub>
               <m:r>
                 <w:rPr>
                   <w:rFonts w:ascii="Cambria Math" w:hAnsi="Cambria Math"/>
                 </w:rPr>
-                <m:t>d</m:t>
+                <m:t>p</m:t>
               </m:r>
             </m:sub>
-            <m:sup/>
-            <m:e>
-              <m:r>
-                <w:rPr>
-                  <w:rFonts w:ascii="Cambria Math" w:hAnsi="Cambria Math"/>
-                </w:rPr>
-                <m:t>P</m:t>
-              </m:r>
-              <m:d>
-                <m:dPr>
-                  <m:ctrlPr>
-                    <w:rPr>
-                      <w:rFonts w:ascii="Cambria Math" w:hAnsi="Cambria Math"/>
-                      <w:i/>
-                    </w:rPr>
-                  </m:ctrlPr>
-                </m:dPr>
-                <m:e>
-                  <m:r>
-                    <w:rPr>
-                      <w:rFonts w:ascii="Cambria Math" w:hAnsi="Cambria Math"/>
-                    </w:rPr>
-                    <m:t>d</m:t>
-                  </m:r>
-                </m:e>
-                <m:e>
-                  <m:sSub>
-                    <m:sSubPr>
-                      <m:ctrlPr>
-                        <w:rPr>
-                          <w:rFonts w:ascii="Cambria Math" w:hAnsi="Cambria Math"/>
-                          <w:i/>
-                        </w:rPr>
-                      </m:ctrlPr>
-                    </m:sSubPr>
-                    <m:e>
-                      <m:r>
-                        <w:rPr>
-                          <w:rFonts w:ascii="Cambria Math" w:hAnsi="Cambria Math"/>
-                        </w:rPr>
-                        <m:t>F</m:t>
-                      </m:r>
-                    </m:e>
-                    <m:sub>
-                      <m:r>
-                        <w:rPr>
-                          <w:rFonts w:ascii="Cambria Math" w:hAnsi="Cambria Math"/>
-                        </w:rPr>
-                        <m:t>0</m:t>
-                      </m:r>
-                    </m:sub>
-                  </m:sSub>
-                </m:e>
-              </m:d>
-              <m:r>
-                <w:rPr>
-                  <w:rFonts w:ascii="Cambria Math" w:hAnsi="Cambria Math"/>
-                </w:rPr>
-                <m:t>T(d)</m:t>
-              </m:r>
-            </m:e>
-          </m:nary>
+          </m:sSub>
           <m:r>
             <w:rPr>
               <w:rFonts w:ascii="Cambria Math" w:hAnsi="Cambria Math"/>
             </w:rPr>
-            <m:t>-</m:t>
+            <m:t>)-</m:t>
           </m:r>
           <m:d>
             <m:dPr>
@@ -1176,8 +2229,28 @@
                     <w:rPr>
                       <w:rFonts w:ascii="Cambria Math" w:hAnsi="Cambria Math"/>
                     </w:rPr>
-                    <m:t>v∈{0,1}</m:t>
+                    <m:t>v∈</m:t>
                   </m:r>
+                  <m:d>
+                    <m:dPr>
+                      <m:begChr m:val="{"/>
+                      <m:endChr m:val="}"/>
+                      <m:ctrlPr>
+                        <w:rPr>
+                          <w:rFonts w:ascii="Cambria Math" w:hAnsi="Cambria Math"/>
+                          <w:i/>
+                        </w:rPr>
+                      </m:ctrlPr>
+                    </m:dPr>
+                    <m:e>
+                      <m:r>
+                        <w:rPr>
+                          <w:rFonts w:ascii="Cambria Math" w:hAnsi="Cambria Math"/>
+                        </w:rPr>
+                        <m:t>0,1</m:t>
+                      </m:r>
+                    </m:e>
+                  </m:d>
                 </m:sub>
                 <m:sup/>
                 <m:e>
@@ -1253,40 +2326,17 @@
                             <w:rPr>
                               <w:rFonts w:ascii="Cambria Math" w:hAnsi="Cambria Math"/>
                             </w:rPr>
-                            <m:t>0</m:t>
+                            <m:t>p</m:t>
                           </m:r>
                         </m:sub>
                       </m:sSub>
                     </m:e>
                   </m:d>
-                </m:e>
-              </m:nary>
-              <m:nary>
-                <m:naryPr>
-                  <m:chr m:val="∑"/>
-                  <m:supHide m:val="1"/>
-                  <m:ctrlPr>
-                    <w:rPr>
-                      <w:rFonts w:ascii="Cambria Math" w:hAnsi="Cambria Math"/>
-                      <w:i/>
-                    </w:rPr>
-                  </m:ctrlPr>
-                </m:naryPr>
-                <m:sub>
                   <m:r>
                     <w:rPr>
                       <w:rFonts w:ascii="Cambria Math" w:hAnsi="Cambria Math"/>
                     </w:rPr>
-                    <m:t>d</m:t>
-                  </m:r>
-                </m:sub>
-                <m:sup/>
-                <m:e>
-                  <m:r>
-                    <w:rPr>
-                      <w:rFonts w:ascii="Cambria Math" w:hAnsi="Cambria Math"/>
-                    </w:rPr>
-                    <m:t>P</m:t>
+                    <m:t>V</m:t>
                   </m:r>
                   <m:d>
                     <m:dPr>
@@ -1297,14 +2347,6 @@
                         </w:rPr>
                       </m:ctrlPr>
                     </m:dPr>
-                    <m:e>
-                      <m:r>
-                        <w:rPr>
-                          <w:rFonts w:ascii="Cambria Math" w:hAnsi="Cambria Math"/>
-                        </w:rPr>
-                        <m:t>d</m:t>
-                      </m:r>
-                    </m:e>
                     <m:e>
                       <m:sSub>
                         <m:sSubPr>
@@ -1328,7 +2370,7 @@
                             <w:rPr>
                               <w:rFonts w:ascii="Cambria Math" w:hAnsi="Cambria Math"/>
                             </w:rPr>
-                            <m:t>0</m:t>
+                            <m:t>p</m:t>
                           </m:r>
                         </m:sub>
                       </m:sSub>
@@ -1376,253 +2418,14 @@
                               </m:r>
                             </m:sub>
                           </m:sSub>
-                          <m:r>
-                            <w:rPr>
-                              <w:rFonts w:ascii="Cambria Math" w:hAnsi="Cambria Math"/>
-                            </w:rPr>
-                            <m:t>=v</m:t>
-                          </m:r>
                         </m:e>
                       </m:d>
-                    </m:e>
-                  </m:d>
-                  <m:r>
-                    <w:rPr>
-                      <w:rFonts w:ascii="Cambria Math" w:hAnsi="Cambria Math"/>
-                    </w:rPr>
-                    <m:t>T</m:t>
-                  </m:r>
-                  <m:d>
-                    <m:dPr>
-                      <m:ctrlPr>
-                        <w:rPr>
-                          <w:rFonts w:ascii="Cambria Math" w:hAnsi="Cambria Math"/>
-                          <w:i/>
-                        </w:rPr>
-                      </m:ctrlPr>
-                    </m:dPr>
-                    <m:e>
-                      <m:r>
-                        <w:rPr>
-                          <w:rFonts w:ascii="Cambria Math" w:hAnsi="Cambria Math"/>
-                        </w:rPr>
-                        <m:t>d</m:t>
-                      </m:r>
                     </m:e>
                   </m:d>
                 </m:e>
               </m:nary>
             </m:e>
           </m:d>
-        </m:oMath>
-      </m:oMathPara>
-    </w:p>
-    <w:p>
-      <w:pPr>
-        <w:ind w:left="720"/>
-        <w:rPr>
-          <w:rFonts w:eastAsiaTheme="minorEastAsia"/>
-        </w:rPr>
-      </w:pPr>
-      <m:oMathPara>
-        <m:oMath>
-          <m:r>
-            <w:rPr>
-              <w:rFonts w:ascii="Cambria Math" w:eastAsiaTheme="minorEastAsia" w:hAnsi="Cambria Math"/>
-            </w:rPr>
-            <m:t>P</m:t>
-          </m:r>
-          <m:d>
-            <m:dPr>
-              <m:ctrlPr>
-                <w:rPr>
-                  <w:rFonts w:ascii="Cambria Math" w:eastAsiaTheme="minorEastAsia" w:hAnsi="Cambria Math"/>
-                  <w:i/>
-                </w:rPr>
-              </m:ctrlPr>
-            </m:dPr>
-            <m:e>
-              <m:sSub>
-                <m:sSubPr>
-                  <m:ctrlPr>
-                    <w:rPr>
-                      <w:rFonts w:ascii="Cambria Math" w:eastAsiaTheme="minorEastAsia" w:hAnsi="Cambria Math"/>
-                      <w:i/>
-                    </w:rPr>
-                  </m:ctrlPr>
-                </m:sSubPr>
-                <m:e>
-                  <m:r>
-                    <w:rPr>
-                      <w:rFonts w:ascii="Cambria Math" w:eastAsiaTheme="minorEastAsia" w:hAnsi="Cambria Math"/>
-                    </w:rPr>
-                    <m:t>f</m:t>
-                  </m:r>
-                </m:e>
-                <m:sub>
-                  <m:r>
-                    <w:rPr>
-                      <w:rFonts w:ascii="Cambria Math" w:eastAsiaTheme="minorEastAsia" w:hAnsi="Cambria Math"/>
-                    </w:rPr>
-                    <m:t>j</m:t>
-                  </m:r>
-                </m:sub>
-              </m:sSub>
-              <m:r>
-                <w:rPr>
-                  <w:rFonts w:ascii="Cambria Math" w:eastAsiaTheme="minorEastAsia" w:hAnsi="Cambria Math"/>
-                </w:rPr>
-                <m:t>=v</m:t>
-              </m:r>
-            </m:e>
-            <m:e>
-              <m:sSub>
-                <m:sSubPr>
-                  <m:ctrlPr>
-                    <w:rPr>
-                      <w:rFonts w:ascii="Cambria Math" w:eastAsiaTheme="minorEastAsia" w:hAnsi="Cambria Math"/>
-                      <w:i/>
-                    </w:rPr>
-                  </m:ctrlPr>
-                </m:sSubPr>
-                <m:e>
-                  <m:r>
-                    <w:rPr>
-                      <w:rFonts w:ascii="Cambria Math" w:eastAsiaTheme="minorEastAsia" w:hAnsi="Cambria Math"/>
-                    </w:rPr>
-                    <m:t>F</m:t>
-                  </m:r>
-                </m:e>
-                <m:sub>
-                  <m:r>
-                    <w:rPr>
-                      <w:rFonts w:ascii="Cambria Math" w:eastAsiaTheme="minorEastAsia" w:hAnsi="Cambria Math"/>
-                    </w:rPr>
-                    <m:t>0</m:t>
-                  </m:r>
-                </m:sub>
-              </m:sSub>
-            </m:e>
-          </m:d>
-          <m:r>
-            <w:rPr>
-              <w:rFonts w:ascii="Cambria Math" w:eastAsiaTheme="minorEastAsia" w:hAnsi="Cambria Math"/>
-            </w:rPr>
-            <m:t>=</m:t>
-          </m:r>
-          <m:nary>
-            <m:naryPr>
-              <m:chr m:val="∑"/>
-              <m:supHide m:val="1"/>
-              <m:ctrlPr>
-                <w:rPr>
-                  <w:rFonts w:ascii="Cambria Math" w:eastAsiaTheme="minorEastAsia" w:hAnsi="Cambria Math"/>
-                  <w:i/>
-                </w:rPr>
-              </m:ctrlPr>
-            </m:naryPr>
-            <m:sub>
-              <m:r>
-                <w:rPr>
-                  <w:rFonts w:ascii="Cambria Math" w:eastAsiaTheme="minorEastAsia" w:hAnsi="Cambria Math"/>
-                </w:rPr>
-                <m:t>d</m:t>
-              </m:r>
-            </m:sub>
-            <m:sup/>
-            <m:e>
-              <m:r>
-                <w:rPr>
-                  <w:rFonts w:ascii="Cambria Math" w:eastAsiaTheme="minorEastAsia" w:hAnsi="Cambria Math"/>
-                </w:rPr>
-                <m:t>P</m:t>
-              </m:r>
-              <m:d>
-                <m:dPr>
-                  <m:ctrlPr>
-                    <w:rPr>
-                      <w:rFonts w:ascii="Cambria Math" w:eastAsiaTheme="minorEastAsia" w:hAnsi="Cambria Math"/>
-                      <w:i/>
-                    </w:rPr>
-                  </m:ctrlPr>
-                </m:dPr>
-                <m:e>
-                  <m:r>
-                    <w:rPr>
-                      <w:rFonts w:ascii="Cambria Math" w:eastAsiaTheme="minorEastAsia" w:hAnsi="Cambria Math"/>
-                    </w:rPr>
-                    <m:t>d</m:t>
-                  </m:r>
-                </m:e>
-                <m:e>
-                  <m:sSub>
-                    <m:sSubPr>
-                      <m:ctrlPr>
-                        <w:rPr>
-                          <w:rFonts w:ascii="Cambria Math" w:eastAsiaTheme="minorEastAsia" w:hAnsi="Cambria Math"/>
-                          <w:i/>
-                        </w:rPr>
-                      </m:ctrlPr>
-                    </m:sSubPr>
-                    <m:e>
-                      <m:r>
-                        <w:rPr>
-                          <w:rFonts w:ascii="Cambria Math" w:eastAsiaTheme="minorEastAsia" w:hAnsi="Cambria Math"/>
-                        </w:rPr>
-                        <m:t>F</m:t>
-                      </m:r>
-                    </m:e>
-                    <m:sub>
-                      <m:r>
-                        <w:rPr>
-                          <w:rFonts w:ascii="Cambria Math" w:eastAsiaTheme="minorEastAsia" w:hAnsi="Cambria Math"/>
-                        </w:rPr>
-                        <m:t>0</m:t>
-                      </m:r>
-                    </m:sub>
-                  </m:sSub>
-                </m:e>
-              </m:d>
-              <m:r>
-                <w:rPr>
-                  <w:rFonts w:ascii="Cambria Math" w:eastAsiaTheme="minorEastAsia" w:hAnsi="Cambria Math"/>
-                </w:rPr>
-                <m:t>P(</m:t>
-              </m:r>
-              <m:sSub>
-                <m:sSubPr>
-                  <m:ctrlPr>
-                    <w:rPr>
-                      <w:rFonts w:ascii="Cambria Math" w:eastAsiaTheme="minorEastAsia" w:hAnsi="Cambria Math"/>
-                      <w:i/>
-                    </w:rPr>
-                  </m:ctrlPr>
-                </m:sSubPr>
-                <m:e>
-                  <m:r>
-                    <w:rPr>
-                      <w:rFonts w:ascii="Cambria Math" w:eastAsiaTheme="minorEastAsia" w:hAnsi="Cambria Math"/>
-                    </w:rPr>
-                    <m:t>f</m:t>
-                  </m:r>
-                </m:e>
-                <m:sub>
-                  <m:r>
-                    <w:rPr>
-                      <w:rFonts w:ascii="Cambria Math" w:eastAsiaTheme="minorEastAsia" w:hAnsi="Cambria Math"/>
-                    </w:rPr>
-                    <m:t>j</m:t>
-                  </m:r>
-                </m:sub>
-              </m:sSub>
-              <m:r>
-                <w:rPr>
-                  <w:rFonts w:ascii="Cambria Math" w:eastAsiaTheme="minorEastAsia" w:hAnsi="Cambria Math"/>
-                </w:rPr>
-                <m:t>=v|d)</m:t>
-              </m:r>
-            </m:e>
-          </m:nary>
         </m:oMath>
       </m:oMathPara>
     </w:p>

</xml_diff>

<commit_message>
Removed a few old version labels
</commit_message>
<xml_diff>
--- a/problems/problem2/problem-2-details.docx
+++ b/problems/problem2/problem-2-details.docx
@@ -21,50 +21,10 @@
     </w:p>
     <w:p>
       <w:pPr>
-        <w:pStyle w:val="Subtitle"/>
-        <w:rPr>
-          <w:rFonts w:asciiTheme="minorHAnsi" w:hAnsiTheme="minorHAnsi"/>
-          <w:i w:val="0"/>
-          <w:color w:val="auto"/>
-        </w:rPr>
-      </w:pPr>
-      <w:r>
-        <w:rPr>
-          <w:rFonts w:asciiTheme="minorHAnsi" w:hAnsiTheme="minorHAnsi"/>
-          <w:i w:val="0"/>
-          <w:color w:val="auto"/>
-        </w:rPr>
-        <w:t>Version 3</w:t>
-      </w:r>
-      <w:r>
-        <w:rPr>
-          <w:rFonts w:asciiTheme="minorHAnsi" w:hAnsiTheme="minorHAnsi"/>
-          <w:i w:val="0"/>
-          <w:color w:val="auto"/>
-        </w:rPr>
-        <w:t>.</w:t>
-      </w:r>
-      <w:r>
-        <w:rPr>
-          <w:rFonts w:asciiTheme="minorHAnsi" w:hAnsiTheme="minorHAnsi"/>
-          <w:i w:val="0"/>
-          <w:color w:val="auto"/>
-        </w:rPr>
-        <w:t xml:space="preserve"> November 20</w:t>
-      </w:r>
-      <w:r>
-        <w:rPr>
-          <w:rFonts w:asciiTheme="minorHAnsi" w:hAnsiTheme="minorHAnsi"/>
-          <w:i w:val="0"/>
-          <w:color w:val="auto"/>
-        </w:rPr>
-        <w:t>, 2014</w:t>
-      </w:r>
-    </w:p>
-    <w:p>
-      <w:pPr>
         <w:pStyle w:val="Heading2"/>
       </w:pPr>
+      <w:bookmarkStart w:id="0" w:name="_GoBack"/>
+      <w:bookmarkEnd w:id="0"/>
       <w:r>
         <w:t>Summary</w:t>
       </w:r>
@@ -691,8 +651,6 @@
           <w:rFonts w:eastAsiaTheme="minorEastAsia"/>
         </w:rPr>
       </w:pPr>
-      <w:bookmarkStart w:id="0" w:name="_GoBack"/>
-      <w:bookmarkEnd w:id="0"/>
       <w:r>
         <w:lastRenderedPageBreak/>
         <w:t xml:space="preserve">Query 3: For each case, for each unobserved finding, compute the one-step expected value of information for observing that finding. To do this, we must model the cost to the patient of having the disease versus not having the disease and the cost of treatment. Let </w:t>
@@ -777,21 +735,7 @@
         <w:rPr>
           <w:rFonts w:eastAsiaTheme="minorEastAsia"/>
         </w:rPr>
-        <w:t xml:space="preserve"> equal 1 i</w:t>
-      </w:r>
-      <w:proofErr w:type="spellStart"/>
-      <w:r>
-        <w:rPr>
-          <w:rFonts w:eastAsiaTheme="minorEastAsia"/>
-        </w:rPr>
-        <w:t>f</w:t>
-      </w:r>
-      <w:proofErr w:type="spellEnd"/>
-      <w:r>
-        <w:rPr>
-          <w:rFonts w:eastAsiaTheme="minorEastAsia"/>
-        </w:rPr>
-        <w:t xml:space="preserve"> we decide to treat disease </w:t>
+        <w:t xml:space="preserve"> equal 1 if we decide to treat disease </w:t>
       </w:r>
       <m:oMath>
         <m:r>

</xml_diff>